<commit_message>
lesson 557 - Thursday
</commit_message>
<xml_diff>
--- a/english_via_skype/solutions/doc/lesson_552_media J_edit.docx
+++ b/english_via_skype/solutions/doc/lesson_552_media J_edit.docx
@@ -203,212 +203,6 @@
           <w:szCs w:val="32"/>
           <w:lang w:val="en-US"/>
         </w:rPr>
-        <w:t>……………………………</w:t>
-      </w:r>
-      <w:r>
-        <w:rPr>
-          <w:sz w:val="32"/>
-          <w:szCs w:val="32"/>
-          <w:lang w:val="en-US"/>
-        </w:rPr>
-        <w:t>....</w:t>
-      </w:r>
-      <w:r>
-        <w:rPr>
-          <w:sz w:val="32"/>
-          <w:szCs w:val="32"/>
-          <w:lang w:val="en-US"/>
-        </w:rPr>
-        <w:t>a</w:t>
-      </w:r>
-      <w:r>
-        <w:rPr>
-          <w:sz w:val="32"/>
-          <w:szCs w:val="32"/>
-          <w:lang w:val="en-US"/>
-        </w:rPr>
-        <w:t xml:space="preserve"> broad outcry</w:t>
-      </w:r>
-      <w:r>
-        <w:rPr>
-          <w:sz w:val="32"/>
-          <w:szCs w:val="32"/>
-          <w:lang w:val="en-US"/>
-        </w:rPr>
-        <w:t xml:space="preserve"> </w:t>
-      </w:r>
-    </w:p>
-    <w:p>
-      <w:pPr>
-        <w:rPr>
-          <w:sz w:val="32"/>
-          <w:szCs w:val="32"/>
-          <w:lang w:val="en-US"/>
-        </w:rPr>
-      </w:pPr>
-      <w:r>
-        <w:rPr>
-          <w:sz w:val="32"/>
-          <w:szCs w:val="32"/>
-          <w:lang w:val="en-US"/>
-        </w:rPr>
-        <w:t xml:space="preserve">- </w:t>
-      </w:r>
-      <w:r>
-        <w:rPr>
-          <w:sz w:val="32"/>
-          <w:szCs w:val="32"/>
-          <w:lang w:val="en-US"/>
-        </w:rPr>
-        <w:t xml:space="preserve">it </w:t>
-      </w:r>
-      <w:r>
-        <w:rPr>
-          <w:sz w:val="32"/>
-          <w:szCs w:val="32"/>
-          <w:lang w:val="en-US"/>
-        </w:rPr>
-        <w:t>……………………………</w:t>
-      </w:r>
-      <w:r>
-        <w:rPr>
-          <w:sz w:val="32"/>
-          <w:szCs w:val="32"/>
-          <w:lang w:val="en-US"/>
-        </w:rPr>
-        <w:t>....</w:t>
-      </w:r>
-      <w:r>
-        <w:rPr>
-          <w:sz w:val="32"/>
-          <w:szCs w:val="32"/>
-          <w:lang w:val="en-US"/>
-        </w:rPr>
-        <w:t>a lot of media attention</w:t>
-      </w:r>
-    </w:p>
-    <w:p>
-      <w:pPr>
-        <w:rPr>
-          <w:sz w:val="32"/>
-          <w:szCs w:val="32"/>
-          <w:lang w:val="en-US"/>
-        </w:rPr>
-      </w:pPr>
-      <w:r>
-        <w:rPr>
-          <w:sz w:val="32"/>
-          <w:szCs w:val="32"/>
-          <w:lang w:val="en-US"/>
-        </w:rPr>
-        <w:t>- an enormous success ………………………..yesterday’s headlines</w:t>
-      </w:r>
-    </w:p>
-    <w:p>
-      <w:pPr>
-        <w:rPr>
-          <w:sz w:val="32"/>
-          <w:szCs w:val="32"/>
-          <w:lang w:val="en-US"/>
-        </w:rPr>
-      </w:pPr>
-      <w:r>
-        <w:rPr>
-          <w:sz w:val="32"/>
-          <w:szCs w:val="32"/>
-          <w:lang w:val="en-US"/>
-        </w:rPr>
-        <w:t>-</w:t>
-      </w:r>
-      <w:r>
-        <w:rPr>
-          <w:sz w:val="32"/>
-          <w:szCs w:val="32"/>
-          <w:lang w:val="en-US"/>
-        </w:rPr>
-        <w:t xml:space="preserve"> </w:t>
-      </w:r>
-      <w:r>
-        <w:rPr>
-          <w:sz w:val="32"/>
-          <w:szCs w:val="32"/>
-          <w:lang w:val="en-US"/>
-        </w:rPr>
-        <w:t>……………………………….</w:t>
-      </w:r>
-      <w:r>
-        <w:rPr>
-          <w:sz w:val="32"/>
-          <w:szCs w:val="32"/>
-          <w:lang w:val="en-US"/>
-        </w:rPr>
-        <w:t xml:space="preserve"> into the spotlight</w:t>
-      </w:r>
-    </w:p>
-    <w:p>
-      <w:pPr>
-        <w:rPr>
-          <w:sz w:val="32"/>
-          <w:szCs w:val="32"/>
-          <w:lang w:val="en-US"/>
-        </w:rPr>
-      </w:pPr>
-      <w:r>
-        <w:rPr>
-          <w:sz w:val="32"/>
-          <w:szCs w:val="32"/>
-          <w:lang w:val="en-US"/>
-        </w:rPr>
-        <w:t>- Parliament ought to ……………………….leeway of public media</w:t>
-      </w:r>
-    </w:p>
-    <w:p>
-      <w:pPr>
-        <w:rPr>
-          <w:sz w:val="32"/>
-          <w:szCs w:val="32"/>
-          <w:lang w:val="en-US"/>
-        </w:rPr>
-      </w:pPr>
-      <w:r>
-        <w:rPr>
-          <w:sz w:val="32"/>
-          <w:szCs w:val="32"/>
-          <w:lang w:val="en-US"/>
-        </w:rPr>
-        <w:t>- involvement of government ……………………………objectivity of media</w:t>
-      </w:r>
-    </w:p>
-    <w:p>
-      <w:pPr>
-        <w:rPr>
-          <w:sz w:val="32"/>
-          <w:szCs w:val="32"/>
-          <w:lang w:val="en-US"/>
-        </w:rPr>
-      </w:pPr>
-      <w:r>
-        <w:rPr>
-          <w:sz w:val="32"/>
-          <w:szCs w:val="32"/>
-          <w:lang w:val="en-US"/>
-        </w:rPr>
-        <w:t xml:space="preserve">- government </w:t>
-      </w:r>
-      <w:r>
-        <w:rPr>
-          <w:sz w:val="32"/>
-          <w:szCs w:val="32"/>
-          <w:lang w:val="en-US"/>
-        </w:rPr>
-        <w:t>………………………………</w:t>
-      </w:r>
-      <w:r>
-        <w:rPr>
-          <w:sz w:val="32"/>
-          <w:szCs w:val="32"/>
-          <w:lang w:val="en-US"/>
-        </w:rPr>
         <w:t>…</w:t>
       </w:r>
       <w:r>
@@ -417,173 +211,546 @@
           <w:szCs w:val="32"/>
           <w:lang w:val="en-US"/>
         </w:rPr>
-        <w:t>.independence</w:t>
-      </w:r>
-      <w:r>
-        <w:rPr>
-          <w:sz w:val="32"/>
-          <w:szCs w:val="32"/>
-          <w:lang w:val="en-US"/>
-        </w:rPr>
-        <w:t xml:space="preserve"> of public media</w:t>
-      </w:r>
-    </w:p>
-    <w:p>
-      <w:pPr>
-        <w:rPr>
-          <w:sz w:val="32"/>
-          <w:szCs w:val="32"/>
-          <w:lang w:val="en-US"/>
-        </w:rPr>
-      </w:pPr>
-      <w:r>
-        <w:rPr>
-          <w:sz w:val="32"/>
-          <w:szCs w:val="32"/>
-          <w:lang w:val="en-US"/>
-        </w:rPr>
-        <w:t xml:space="preserve">- </w:t>
-      </w:r>
-      <w:r>
-        <w:rPr>
-          <w:sz w:val="32"/>
-          <w:szCs w:val="32"/>
-          <w:lang w:val="en-US"/>
-        </w:rPr>
-        <w:t>………………………………..</w:t>
-      </w:r>
-      <w:r>
-        <w:rPr>
-          <w:sz w:val="32"/>
-          <w:szCs w:val="32"/>
-          <w:lang w:val="en-US"/>
-        </w:rPr>
-        <w:t xml:space="preserve">priority to </w:t>
-      </w:r>
-    </w:p>
-    <w:p>
-      <w:pPr>
-        <w:rPr>
-          <w:sz w:val="32"/>
-          <w:szCs w:val="32"/>
-          <w:lang w:val="en-US"/>
-        </w:rPr>
-      </w:pPr>
-      <w:r>
-        <w:rPr>
-          <w:sz w:val="32"/>
-          <w:szCs w:val="32"/>
-          <w:lang w:val="en-US"/>
-        </w:rPr>
-        <w:t>-…………………………………..local media</w:t>
-      </w:r>
-    </w:p>
-    <w:p>
-      <w:pPr>
-        <w:rPr>
-          <w:sz w:val="32"/>
-          <w:szCs w:val="32"/>
-          <w:lang w:val="en-US"/>
-        </w:rPr>
-      </w:pPr>
-      <w:r>
-        <w:rPr>
-          <w:sz w:val="32"/>
-          <w:szCs w:val="32"/>
-          <w:lang w:val="en-US"/>
-        </w:rPr>
-        <w:t xml:space="preserve">- </w:t>
-      </w:r>
-      <w:r>
-        <w:rPr>
-          <w:sz w:val="32"/>
-          <w:szCs w:val="32"/>
-          <w:lang w:val="en-US"/>
-        </w:rPr>
-        <w:t>………………………………….</w:t>
-      </w:r>
-      <w:r>
-        <w:rPr>
-          <w:sz w:val="32"/>
-          <w:szCs w:val="32"/>
-          <w:lang w:val="en-US"/>
-        </w:rPr>
-        <w:t>censorship</w:t>
-      </w:r>
-    </w:p>
-    <w:p>
-      <w:pPr>
-        <w:rPr>
-          <w:sz w:val="32"/>
-          <w:szCs w:val="32"/>
-          <w:lang w:val="en-US"/>
-        </w:rPr>
-      </w:pPr>
-    </w:p>
-    <w:p>
-      <w:pPr>
-        <w:rPr>
-          <w:sz w:val="32"/>
-          <w:szCs w:val="32"/>
-          <w:lang w:val="en-US"/>
-        </w:rPr>
-      </w:pPr>
-    </w:p>
-    <w:p>
-      <w:pPr>
-        <w:rPr>
-          <w:sz w:val="32"/>
-          <w:szCs w:val="32"/>
-          <w:lang w:val="en-US"/>
-        </w:rPr>
-      </w:pPr>
-    </w:p>
-    <w:p>
-      <w:pPr>
-        <w:rPr>
-          <w:sz w:val="32"/>
-          <w:szCs w:val="32"/>
-          <w:lang w:val="en-US"/>
-        </w:rPr>
-      </w:pPr>
-    </w:p>
-    <w:p>
-      <w:pPr>
-        <w:rPr>
-          <w:sz w:val="32"/>
-          <w:szCs w:val="32"/>
-          <w:lang w:val="en-US"/>
-        </w:rPr>
-      </w:pPr>
-    </w:p>
-    <w:p>
-      <w:pPr>
-        <w:rPr>
-          <w:sz w:val="32"/>
-          <w:szCs w:val="32"/>
-          <w:lang w:val="en-US"/>
-        </w:rPr>
-      </w:pPr>
-      <w:r>
-        <w:rPr>
-          <w:sz w:val="32"/>
-          <w:szCs w:val="32"/>
-          <w:lang w:val="en-US"/>
-        </w:rPr>
-        <w:lastRenderedPageBreak/>
-        <w:t>Fill in the missing sentences:</w:t>
-      </w:r>
-    </w:p>
-    <w:p>
-      <w:pPr>
-        <w:rPr>
-          <w:sz w:val="32"/>
-          <w:szCs w:val="32"/>
-          <w:lang w:val="en-US"/>
-        </w:rPr>
-      </w:pPr>
+        <w:t>trigger</w:t>
+      </w:r>
       <w:bookmarkStart w:id="0" w:name="_GoBack"/>
       <w:bookmarkEnd w:id="0"/>
+      <w:r>
+        <w:rPr>
+          <w:sz w:val="32"/>
+          <w:szCs w:val="32"/>
+          <w:lang w:val="en-US"/>
+        </w:rPr>
+        <w:t>ed</w:t>
+      </w:r>
+      <w:r>
+        <w:rPr>
+          <w:sz w:val="32"/>
+          <w:szCs w:val="32"/>
+          <w:lang w:val="en-US"/>
+        </w:rPr>
+        <w:t>…………………………</w:t>
+      </w:r>
+      <w:r>
+        <w:rPr>
+          <w:sz w:val="32"/>
+          <w:szCs w:val="32"/>
+          <w:lang w:val="en-US"/>
+        </w:rPr>
+        <w:t>....</w:t>
+      </w:r>
+      <w:r>
+        <w:rPr>
+          <w:sz w:val="32"/>
+          <w:szCs w:val="32"/>
+          <w:lang w:val="en-US"/>
+        </w:rPr>
+        <w:t>a</w:t>
+      </w:r>
+      <w:r>
+        <w:rPr>
+          <w:sz w:val="32"/>
+          <w:szCs w:val="32"/>
+          <w:lang w:val="en-US"/>
+        </w:rPr>
+        <w:t xml:space="preserve"> broad outcry</w:t>
+      </w:r>
+      <w:r>
+        <w:rPr>
+          <w:sz w:val="32"/>
+          <w:szCs w:val="32"/>
+          <w:lang w:val="en-US"/>
+        </w:rPr>
+        <w:t xml:space="preserve"> </w:t>
+      </w:r>
+    </w:p>
+    <w:p>
+      <w:pPr>
+        <w:rPr>
+          <w:sz w:val="32"/>
+          <w:szCs w:val="32"/>
+          <w:lang w:val="en-US"/>
+        </w:rPr>
+      </w:pPr>
+      <w:r>
+        <w:rPr>
+          <w:sz w:val="32"/>
+          <w:szCs w:val="32"/>
+          <w:lang w:val="en-US"/>
+        </w:rPr>
+        <w:t xml:space="preserve">- </w:t>
+      </w:r>
+      <w:r>
+        <w:rPr>
+          <w:sz w:val="32"/>
+          <w:szCs w:val="32"/>
+          <w:lang w:val="en-US"/>
+        </w:rPr>
+        <w:t xml:space="preserve">it </w:t>
+      </w:r>
+      <w:r>
+        <w:rPr>
+          <w:sz w:val="32"/>
+          <w:szCs w:val="32"/>
+          <w:lang w:val="en-US"/>
+        </w:rPr>
+        <w:t>…</w:t>
+      </w:r>
+      <w:r>
+        <w:rPr>
+          <w:sz w:val="32"/>
+          <w:szCs w:val="32"/>
+          <w:lang w:val="en-US"/>
+        </w:rPr>
+        <w:t>received</w:t>
+      </w:r>
+      <w:r>
+        <w:rPr>
+          <w:sz w:val="32"/>
+          <w:szCs w:val="32"/>
+          <w:lang w:val="en-US"/>
+        </w:rPr>
+        <w:t>…………………………</w:t>
+      </w:r>
+      <w:r>
+        <w:rPr>
+          <w:sz w:val="32"/>
+          <w:szCs w:val="32"/>
+          <w:lang w:val="en-US"/>
+        </w:rPr>
+        <w:t>....</w:t>
+      </w:r>
+      <w:r>
+        <w:rPr>
+          <w:sz w:val="32"/>
+          <w:szCs w:val="32"/>
+          <w:lang w:val="en-US"/>
+        </w:rPr>
+        <w:t>a lot of media attention</w:t>
+      </w:r>
+    </w:p>
+    <w:p>
+      <w:pPr>
+        <w:rPr>
+          <w:sz w:val="32"/>
+          <w:szCs w:val="32"/>
+          <w:lang w:val="en-US"/>
+        </w:rPr>
+      </w:pPr>
+      <w:r>
+        <w:rPr>
+          <w:sz w:val="32"/>
+          <w:szCs w:val="32"/>
+          <w:lang w:val="en-US"/>
+        </w:rPr>
+        <w:t>- an enormous success …</w:t>
+      </w:r>
+      <w:r>
+        <w:rPr>
+          <w:sz w:val="32"/>
+          <w:szCs w:val="32"/>
+          <w:lang w:val="en-US"/>
+        </w:rPr>
+        <w:t>hit</w:t>
+      </w:r>
+      <w:r>
+        <w:rPr>
+          <w:sz w:val="32"/>
+          <w:szCs w:val="32"/>
+          <w:lang w:val="en-US"/>
+        </w:rPr>
+        <w:t>……………………..yesterday’s headlines</w:t>
+      </w:r>
+    </w:p>
+    <w:p>
+      <w:pPr>
+        <w:rPr>
+          <w:sz w:val="32"/>
+          <w:szCs w:val="32"/>
+          <w:lang w:val="en-US"/>
+        </w:rPr>
+      </w:pPr>
+      <w:r>
+        <w:rPr>
+          <w:sz w:val="32"/>
+          <w:szCs w:val="32"/>
+          <w:lang w:val="en-US"/>
+        </w:rPr>
+        <w:t>-</w:t>
+      </w:r>
+      <w:r>
+        <w:rPr>
+          <w:sz w:val="32"/>
+          <w:szCs w:val="32"/>
+          <w:lang w:val="en-US"/>
+        </w:rPr>
+        <w:t xml:space="preserve"> </w:t>
+      </w:r>
+      <w:r>
+        <w:rPr>
+          <w:sz w:val="32"/>
+          <w:szCs w:val="32"/>
+          <w:lang w:val="en-US"/>
+        </w:rPr>
+        <w:t>…</w:t>
+      </w:r>
+      <w:r>
+        <w:rPr>
+          <w:sz w:val="32"/>
+          <w:szCs w:val="32"/>
+          <w:lang w:val="en-US"/>
+        </w:rPr>
+        <w:t>put</w:t>
+      </w:r>
+      <w:r>
+        <w:rPr>
+          <w:sz w:val="32"/>
+          <w:szCs w:val="32"/>
+          <w:lang w:val="en-US"/>
+        </w:rPr>
+        <w:t>…………………………….</w:t>
+      </w:r>
+      <w:r>
+        <w:rPr>
+          <w:sz w:val="32"/>
+          <w:szCs w:val="32"/>
+          <w:lang w:val="en-US"/>
+        </w:rPr>
+        <w:t xml:space="preserve"> into the spotlight</w:t>
+      </w:r>
+    </w:p>
+    <w:p>
+      <w:pPr>
+        <w:rPr>
+          <w:sz w:val="32"/>
+          <w:szCs w:val="32"/>
+          <w:lang w:val="en-US"/>
+        </w:rPr>
+      </w:pPr>
+      <w:r>
+        <w:rPr>
+          <w:sz w:val="32"/>
+          <w:szCs w:val="32"/>
+          <w:lang w:val="en-US"/>
+        </w:rPr>
+        <w:t>- Parliament ought to …</w:t>
+      </w:r>
+      <w:r>
+        <w:rPr>
+          <w:sz w:val="32"/>
+          <w:szCs w:val="32"/>
+          <w:lang w:val="en-US"/>
+        </w:rPr>
+        <w:t>foster</w:t>
+      </w:r>
+      <w:r>
+        <w:rPr>
+          <w:sz w:val="32"/>
+          <w:szCs w:val="32"/>
+          <w:lang w:val="en-US"/>
+        </w:rPr>
+        <w:t>…………………….leeway of public media</w:t>
+      </w:r>
+    </w:p>
+    <w:p>
+      <w:pPr>
+        <w:rPr>
+          <w:sz w:val="32"/>
+          <w:szCs w:val="32"/>
+          <w:lang w:val="en-US"/>
+        </w:rPr>
+      </w:pPr>
+      <w:r>
+        <w:rPr>
+          <w:sz w:val="32"/>
+          <w:szCs w:val="32"/>
+          <w:lang w:val="en-US"/>
+        </w:rPr>
+        <w:t>- involvement of government …</w:t>
+      </w:r>
+      <w:r>
+        <w:rPr>
+          <w:sz w:val="32"/>
+          <w:szCs w:val="32"/>
+          <w:lang w:val="en-US"/>
+        </w:rPr>
+        <w:t>pose a threat to</w:t>
+      </w:r>
+      <w:r>
+        <w:rPr>
+          <w:sz w:val="32"/>
+          <w:szCs w:val="32"/>
+          <w:lang w:val="en-US"/>
+        </w:rPr>
+        <w:t>…………………………objectivity of media</w:t>
+      </w:r>
+    </w:p>
+    <w:p>
+      <w:pPr>
+        <w:rPr>
+          <w:sz w:val="32"/>
+          <w:szCs w:val="32"/>
+          <w:lang w:val="en-US"/>
+        </w:rPr>
+      </w:pPr>
+      <w:r>
+        <w:rPr>
+          <w:sz w:val="32"/>
+          <w:szCs w:val="32"/>
+          <w:lang w:val="en-US"/>
+        </w:rPr>
+        <w:t xml:space="preserve">- government </w:t>
+      </w:r>
+      <w:r>
+        <w:rPr>
+          <w:sz w:val="32"/>
+          <w:szCs w:val="32"/>
+          <w:lang w:val="en-US"/>
+        </w:rPr>
+        <w:t>…</w:t>
+      </w:r>
+      <w:r>
+        <w:rPr>
+          <w:sz w:val="32"/>
+          <w:szCs w:val="32"/>
+          <w:lang w:val="en-US"/>
+        </w:rPr>
+        <w:t>constrains</w:t>
+      </w:r>
+      <w:r>
+        <w:rPr>
+          <w:sz w:val="32"/>
+          <w:szCs w:val="32"/>
+          <w:lang w:val="en-US"/>
+        </w:rPr>
+        <w:t>……………………………</w:t>
+      </w:r>
+      <w:r>
+        <w:rPr>
+          <w:sz w:val="32"/>
+          <w:szCs w:val="32"/>
+          <w:lang w:val="en-US"/>
+        </w:rPr>
+        <w:t>…</w:t>
+      </w:r>
+      <w:r>
+        <w:rPr>
+          <w:sz w:val="32"/>
+          <w:szCs w:val="32"/>
+          <w:lang w:val="en-US"/>
+        </w:rPr>
+        <w:t>.independence</w:t>
+      </w:r>
+      <w:r>
+        <w:rPr>
+          <w:sz w:val="32"/>
+          <w:szCs w:val="32"/>
+          <w:lang w:val="en-US"/>
+        </w:rPr>
+        <w:t xml:space="preserve"> of public media</w:t>
+      </w:r>
+    </w:p>
+    <w:p>
+      <w:pPr>
+        <w:rPr>
+          <w:sz w:val="32"/>
+          <w:szCs w:val="32"/>
+          <w:lang w:val="en-US"/>
+        </w:rPr>
+      </w:pPr>
+      <w:r>
+        <w:rPr>
+          <w:sz w:val="32"/>
+          <w:szCs w:val="32"/>
+          <w:lang w:val="en-US"/>
+        </w:rPr>
+        <w:t xml:space="preserve">- </w:t>
+      </w:r>
+      <w:r>
+        <w:rPr>
+          <w:sz w:val="32"/>
+          <w:szCs w:val="32"/>
+          <w:lang w:val="en-US"/>
+        </w:rPr>
+        <w:t>……</w:t>
+      </w:r>
+      <w:r>
+        <w:rPr>
+          <w:sz w:val="32"/>
+          <w:szCs w:val="32"/>
+          <w:lang w:val="en-US"/>
+        </w:rPr>
+        <w:t>give</w:t>
+      </w:r>
+      <w:r>
+        <w:rPr>
+          <w:sz w:val="32"/>
+          <w:szCs w:val="32"/>
+          <w:lang w:val="en-US"/>
+        </w:rPr>
+        <w:t>…………………………..</w:t>
+      </w:r>
+      <w:r>
+        <w:rPr>
+          <w:sz w:val="32"/>
+          <w:szCs w:val="32"/>
+          <w:lang w:val="en-US"/>
+        </w:rPr>
+        <w:t xml:space="preserve">priority to </w:t>
+      </w:r>
+    </w:p>
+    <w:p>
+      <w:pPr>
+        <w:rPr>
+          <w:sz w:val="32"/>
+          <w:szCs w:val="32"/>
+          <w:lang w:val="en-US"/>
+        </w:rPr>
+      </w:pPr>
+      <w:r>
+        <w:rPr>
+          <w:sz w:val="32"/>
+          <w:szCs w:val="32"/>
+          <w:lang w:val="en-US"/>
+        </w:rPr>
+        <w:t>-……</w:t>
+      </w:r>
+      <w:r>
+        <w:rPr>
+          <w:sz w:val="32"/>
+          <w:szCs w:val="32"/>
+          <w:lang w:val="en-US"/>
+        </w:rPr>
+        <w:t>reinforce</w:t>
+      </w:r>
+      <w:r>
+        <w:rPr>
+          <w:sz w:val="32"/>
+          <w:szCs w:val="32"/>
+          <w:lang w:val="en-US"/>
+        </w:rPr>
+        <w:t>……………………………..local media</w:t>
+      </w:r>
+    </w:p>
+    <w:p>
+      <w:pPr>
+        <w:rPr>
+          <w:sz w:val="32"/>
+          <w:szCs w:val="32"/>
+          <w:lang w:val="en-US"/>
+        </w:rPr>
+      </w:pPr>
+      <w:r>
+        <w:rPr>
+          <w:sz w:val="32"/>
+          <w:szCs w:val="32"/>
+          <w:lang w:val="en-US"/>
+        </w:rPr>
+        <w:t xml:space="preserve">- </w:t>
+      </w:r>
+      <w:r>
+        <w:rPr>
+          <w:sz w:val="32"/>
+          <w:szCs w:val="32"/>
+          <w:lang w:val="en-US"/>
+        </w:rPr>
+        <w:t>……</w:t>
+      </w:r>
+      <w:r>
+        <w:rPr>
+          <w:sz w:val="32"/>
+          <w:szCs w:val="32"/>
+          <w:lang w:val="en-US"/>
+        </w:rPr>
+        <w:t>impose</w:t>
+      </w:r>
+      <w:r>
+        <w:rPr>
+          <w:sz w:val="32"/>
+          <w:szCs w:val="32"/>
+          <w:lang w:val="en-US"/>
+        </w:rPr>
+        <w:t>…………………………….</w:t>
+      </w:r>
+      <w:r>
+        <w:rPr>
+          <w:sz w:val="32"/>
+          <w:szCs w:val="32"/>
+          <w:lang w:val="en-US"/>
+        </w:rPr>
+        <w:t>censorship</w:t>
+      </w:r>
+    </w:p>
+    <w:p>
+      <w:pPr>
+        <w:rPr>
+          <w:sz w:val="32"/>
+          <w:szCs w:val="32"/>
+          <w:lang w:val="en-US"/>
+        </w:rPr>
+      </w:pPr>
+    </w:p>
+    <w:p>
+      <w:pPr>
+        <w:rPr>
+          <w:sz w:val="32"/>
+          <w:szCs w:val="32"/>
+          <w:lang w:val="en-US"/>
+        </w:rPr>
+      </w:pPr>
+    </w:p>
+    <w:p>
+      <w:pPr>
+        <w:rPr>
+          <w:sz w:val="32"/>
+          <w:szCs w:val="32"/>
+          <w:lang w:val="en-US"/>
+        </w:rPr>
+      </w:pPr>
+    </w:p>
+    <w:p>
+      <w:pPr>
+        <w:rPr>
+          <w:sz w:val="32"/>
+          <w:szCs w:val="32"/>
+          <w:lang w:val="en-US"/>
+        </w:rPr>
+      </w:pPr>
+    </w:p>
+    <w:p>
+      <w:pPr>
+        <w:rPr>
+          <w:sz w:val="32"/>
+          <w:szCs w:val="32"/>
+          <w:lang w:val="en-US"/>
+        </w:rPr>
+      </w:pPr>
+    </w:p>
+    <w:p>
+      <w:pPr>
+        <w:rPr>
+          <w:sz w:val="32"/>
+          <w:szCs w:val="32"/>
+          <w:lang w:val="en-US"/>
+        </w:rPr>
+      </w:pPr>
+      <w:r>
+        <w:rPr>
+          <w:sz w:val="32"/>
+          <w:szCs w:val="32"/>
+          <w:lang w:val="en-US"/>
+        </w:rPr>
+        <w:t>Fill in the missing sentences:</w:t>
+      </w:r>
+    </w:p>
+    <w:p>
+      <w:pPr>
+        <w:rPr>
+          <w:sz w:val="32"/>
+          <w:szCs w:val="32"/>
+          <w:lang w:val="en-US"/>
+        </w:rPr>
+      </w:pPr>
     </w:p>
     <w:p>
       <w:pPr>
@@ -700,7 +867,23 @@
           <w:szCs w:val="32"/>
           <w:lang w:val="en-US"/>
         </w:rPr>
-        <w:t>Many people believe that media presents ……………………………view of the world but that is untrue</w:t>
+        <w:t>Many people believe that media presents …</w:t>
+      </w:r>
+      <w:r>
+        <w:rPr>
+          <w:sz w:val="32"/>
+          <w:szCs w:val="32"/>
+          <w:lang w:val="en-US"/>
+        </w:rPr>
+        <w:t>unbiased</w:t>
+      </w:r>
+      <w:r>
+        <w:rPr>
+          <w:sz w:val="32"/>
+          <w:szCs w:val="32"/>
+          <w:lang w:val="en-US"/>
+        </w:rPr>
+        <w:t>…………………………view of the world but that is untrue</w:t>
       </w:r>
     </w:p>
     <w:p>
@@ -725,7 +908,39 @@
           <w:szCs w:val="32"/>
           <w:lang w:val="en-US"/>
         </w:rPr>
-        <w:t xml:space="preserve"> …………………………..and ……………………………</w:t>
+        <w:t xml:space="preserve"> …</w:t>
+      </w:r>
+      <w:r>
+        <w:rPr>
+          <w:sz w:val="32"/>
+          <w:szCs w:val="32"/>
+          <w:lang w:val="en-US"/>
+        </w:rPr>
+        <w:t>one-sided</w:t>
+      </w:r>
+      <w:r>
+        <w:rPr>
+          <w:sz w:val="32"/>
+          <w:szCs w:val="32"/>
+          <w:lang w:val="en-US"/>
+        </w:rPr>
+        <w:t>………………………..and …</w:t>
+      </w:r>
+      <w:r>
+        <w:rPr>
+          <w:sz w:val="32"/>
+          <w:szCs w:val="32"/>
+          <w:lang w:val="en-US"/>
+        </w:rPr>
+        <w:t>implausible</w:t>
+      </w:r>
+      <w:r>
+        <w:rPr>
+          <w:sz w:val="32"/>
+          <w:szCs w:val="32"/>
+          <w:lang w:val="en-US"/>
+        </w:rPr>
+        <w:t>…………………………</w:t>
       </w:r>
     </w:p>
     <w:p>
@@ -750,126 +965,196 @@
           <w:szCs w:val="32"/>
           <w:lang w:val="en-US"/>
         </w:rPr>
-        <w:t>so naive always follow the main …………………………..</w:t>
-      </w:r>
-    </w:p>
-    <w:p>
-      <w:pPr>
-        <w:rPr>
-          <w:sz w:val="32"/>
-          <w:szCs w:val="32"/>
-          <w:lang w:val="en-US"/>
-        </w:rPr>
-      </w:pPr>
-      <w:r>
-        <w:rPr>
-          <w:sz w:val="32"/>
-          <w:szCs w:val="32"/>
-          <w:lang w:val="en-US"/>
-        </w:rPr>
-        <w:t>…………………………….of Newsweek has plummeted due to one –sided articles</w:t>
-      </w:r>
-    </w:p>
-    <w:p>
-      <w:pPr>
-        <w:rPr>
-          <w:sz w:val="32"/>
-          <w:szCs w:val="32"/>
-          <w:lang w:val="en-US"/>
-        </w:rPr>
-      </w:pPr>
-      <w:r>
-        <w:rPr>
-          <w:sz w:val="32"/>
-          <w:szCs w:val="32"/>
-          <w:lang w:val="en-US"/>
-        </w:rPr>
-        <w:t>…………………………paper like Rzeczpospolita portrays events objectively</w:t>
-      </w:r>
-    </w:p>
-    <w:p>
-      <w:pPr>
-        <w:rPr>
-          <w:sz w:val="32"/>
-          <w:szCs w:val="32"/>
-          <w:lang w:val="en-US"/>
-        </w:rPr>
-      </w:pPr>
-      <w:r>
-        <w:rPr>
-          <w:sz w:val="32"/>
-          <w:szCs w:val="32"/>
-          <w:lang w:val="en-US"/>
-        </w:rPr>
-        <w:t>Media have become extremely ……………………………………….in the recent years, in times of regime</w:t>
-      </w:r>
-    </w:p>
-    <w:p>
-      <w:pPr>
-        <w:rPr>
-          <w:sz w:val="32"/>
-          <w:szCs w:val="32"/>
-          <w:lang w:val="en-US"/>
-        </w:rPr>
-      </w:pPr>
-      <w:r>
-        <w:rPr>
-          <w:sz w:val="32"/>
-          <w:szCs w:val="32"/>
-          <w:lang w:val="en-US"/>
-        </w:rPr>
-        <w:t>Media  freedom is threatened by …………………………………endangering confidentiality of sources</w:t>
-      </w:r>
-    </w:p>
-    <w:p>
-      <w:pPr>
-        <w:rPr>
-          <w:sz w:val="32"/>
-          <w:szCs w:val="32"/>
-          <w:lang w:val="en-US"/>
-        </w:rPr>
-      </w:pPr>
-      <w:r>
-        <w:rPr>
-          <w:sz w:val="32"/>
-          <w:szCs w:val="32"/>
-          <w:lang w:val="en-US"/>
-        </w:rPr>
-        <w:t>People are …………………………………believe in everything they see and hear</w:t>
-      </w:r>
-    </w:p>
-    <w:p>
-      <w:pPr>
-        <w:rPr>
-          <w:sz w:val="32"/>
-          <w:szCs w:val="32"/>
-          <w:lang w:val="en-US"/>
-        </w:rPr>
-      </w:pPr>
-      <w:r>
-        <w:rPr>
-          <w:sz w:val="32"/>
-          <w:szCs w:val="32"/>
-          <w:lang w:val="en-US"/>
-        </w:rPr>
-        <w:t>Local media outlets play vital role as ……………………………………. , keeping an eye on regional matters</w:t>
-      </w:r>
-    </w:p>
-    <w:p>
-      <w:pPr>
-        <w:rPr>
-          <w:sz w:val="32"/>
-          <w:szCs w:val="32"/>
-          <w:lang w:val="en-US"/>
-        </w:rPr>
-      </w:pPr>
-      <w:r>
-        <w:rPr>
-          <w:sz w:val="32"/>
-          <w:szCs w:val="32"/>
-          <w:lang w:val="en-US"/>
-        </w:rPr>
-        <w:t>Press is given the right to publish articles without …………………………………..of authorities</w:t>
+        <w:t>so naive always follow the main …</w:t>
+      </w:r>
+      <w:r>
+        <w:rPr>
+          <w:sz w:val="32"/>
+          <w:szCs w:val="32"/>
+          <w:lang w:val="en-US"/>
+        </w:rPr>
+        <w:t>flow</w:t>
+      </w:r>
+      <w:r>
+        <w:rPr>
+          <w:sz w:val="32"/>
+          <w:szCs w:val="32"/>
+          <w:lang w:val="en-US"/>
+        </w:rPr>
+        <w:t>………………………..</w:t>
+      </w:r>
+    </w:p>
+    <w:p>
+      <w:pPr>
+        <w:rPr>
+          <w:sz w:val="32"/>
+          <w:szCs w:val="32"/>
+          <w:lang w:val="en-US"/>
+        </w:rPr>
+      </w:pPr>
+      <w:r>
+        <w:rPr>
+          <w:sz w:val="32"/>
+          <w:szCs w:val="32"/>
+          <w:lang w:val="en-US"/>
+        </w:rPr>
+        <w:t>…</w:t>
+      </w:r>
+      <w:r>
+        <w:rPr>
+          <w:sz w:val="32"/>
+          <w:szCs w:val="32"/>
+          <w:lang w:val="en-US"/>
+        </w:rPr>
+        <w:t>Circulation</w:t>
+      </w:r>
+      <w:r>
+        <w:rPr>
+          <w:sz w:val="32"/>
+          <w:szCs w:val="32"/>
+          <w:lang w:val="en-US"/>
+        </w:rPr>
+        <w:t>………………………….of Newsweek has plummeted due to one –sided articles</w:t>
+      </w:r>
+    </w:p>
+    <w:p>
+      <w:pPr>
+        <w:rPr>
+          <w:sz w:val="32"/>
+          <w:szCs w:val="32"/>
+          <w:lang w:val="en-US"/>
+        </w:rPr>
+      </w:pPr>
+      <w:r>
+        <w:rPr>
+          <w:sz w:val="32"/>
+          <w:szCs w:val="32"/>
+          <w:lang w:val="en-US"/>
+        </w:rPr>
+        <w:t>…</w:t>
+      </w:r>
+      <w:r>
+        <w:rPr>
+          <w:sz w:val="32"/>
+          <w:szCs w:val="32"/>
+          <w:lang w:val="en-US"/>
+        </w:rPr>
+        <w:t>Quality</w:t>
+      </w:r>
+      <w:r>
+        <w:rPr>
+          <w:sz w:val="32"/>
+          <w:szCs w:val="32"/>
+          <w:lang w:val="en-US"/>
+        </w:rPr>
+        <w:t>………………………paper like Rzeczpospolita portrays events objectively</w:t>
+      </w:r>
+    </w:p>
+    <w:p>
+      <w:pPr>
+        <w:rPr>
+          <w:sz w:val="32"/>
+          <w:szCs w:val="32"/>
+          <w:lang w:val="en-US"/>
+        </w:rPr>
+      </w:pPr>
+      <w:r>
+        <w:rPr>
+          <w:sz w:val="32"/>
+          <w:szCs w:val="32"/>
+          <w:lang w:val="en-US"/>
+        </w:rPr>
+        <w:t>Media have become extremely …</w:t>
+      </w:r>
+      <w:r>
+        <w:rPr>
+          <w:sz w:val="32"/>
+          <w:szCs w:val="32"/>
+          <w:lang w:val="en-US"/>
+        </w:rPr>
+        <w:t>vulnerable</w:t>
+      </w:r>
+      <w:r>
+        <w:rPr>
+          <w:sz w:val="32"/>
+          <w:szCs w:val="32"/>
+          <w:lang w:val="en-US"/>
+        </w:rPr>
+        <w:t>…………………………………….in the recent years, in times of regime</w:t>
+      </w:r>
+    </w:p>
+    <w:p>
+      <w:pPr>
+        <w:rPr>
+          <w:sz w:val="32"/>
+          <w:szCs w:val="32"/>
+          <w:lang w:val="en-US"/>
+        </w:rPr>
+      </w:pPr>
+      <w:r>
+        <w:rPr>
+          <w:sz w:val="32"/>
+          <w:szCs w:val="32"/>
+          <w:lang w:val="en-US"/>
+        </w:rPr>
+        <w:t>Media  freedom is threatened by …</w:t>
+      </w:r>
+      <w:r>
+        <w:rPr>
+          <w:sz w:val="32"/>
+          <w:szCs w:val="32"/>
+          <w:lang w:val="en-US"/>
+        </w:rPr>
+        <w:t>surveillance</w:t>
+      </w:r>
+      <w:r>
+        <w:rPr>
+          <w:sz w:val="32"/>
+          <w:szCs w:val="32"/>
+          <w:lang w:val="en-US"/>
+        </w:rPr>
+        <w:t>………………………………endangering confidentiality of sources</w:t>
+      </w:r>
+    </w:p>
+    <w:p>
+      <w:pPr>
+        <w:rPr>
+          <w:sz w:val="32"/>
+          <w:szCs w:val="32"/>
+          <w:lang w:val="en-US"/>
+        </w:rPr>
+      </w:pPr>
+      <w:r>
+        <w:rPr>
+          <w:sz w:val="32"/>
+          <w:szCs w:val="32"/>
+          <w:lang w:val="en-US"/>
+        </w:rPr>
+        <w:t>People are …</w:t>
+      </w:r>
+      <w:r>
+        <w:rPr>
+          <w:sz w:val="32"/>
+          <w:szCs w:val="32"/>
+          <w:lang w:val="en-US"/>
+        </w:rPr>
+        <w:t>c</w:t>
+      </w:r>
+      <w:r>
+        <w:rPr>
+          <w:sz w:val="32"/>
+          <w:szCs w:val="32"/>
+          <w:lang w:val="en-US"/>
+        </w:rPr>
+        <w:t>redulous</w:t>
+      </w:r>
+      <w:r>
+        <w:rPr>
+          <w:sz w:val="32"/>
+          <w:szCs w:val="32"/>
+          <w:lang w:val="en-US"/>
+        </w:rPr>
+        <w:t>………………………………believe in everything they see and hear</w:t>
       </w:r>
     </w:p>
     <w:p>
@@ -887,75 +1172,221 @@
           <w:lang w:val="en-US"/>
         </w:rPr>
         <w:lastRenderedPageBreak/>
-        <w:t>Media should be characterized by diversity and balanced ……………………………………</w:t>
-      </w:r>
-    </w:p>
-    <w:p>
-      <w:pPr>
-        <w:rPr>
-          <w:sz w:val="32"/>
-          <w:szCs w:val="32"/>
-          <w:lang w:val="en-US"/>
-        </w:rPr>
-      </w:pPr>
-      <w:r>
-        <w:rPr>
-          <w:sz w:val="32"/>
-          <w:szCs w:val="32"/>
-          <w:lang w:val="en-US"/>
-        </w:rPr>
-        <w:t>In order to ………………………………….freedom of media EU has enacted various resolutions</w:t>
-      </w:r>
-    </w:p>
-    <w:p>
-      <w:pPr>
-        <w:rPr>
-          <w:sz w:val="32"/>
-          <w:szCs w:val="32"/>
-          <w:lang w:val="en-US"/>
-        </w:rPr>
-      </w:pPr>
-      <w:r>
-        <w:rPr>
-          <w:sz w:val="32"/>
-          <w:szCs w:val="32"/>
-          <w:lang w:val="en-US"/>
-        </w:rPr>
-        <w:t>Providing equal access of minorities to media should be ……………………………………..by government</w:t>
-      </w:r>
-    </w:p>
-    <w:p>
-      <w:pPr>
-        <w:rPr>
-          <w:sz w:val="32"/>
-          <w:szCs w:val="32"/>
-          <w:lang w:val="en-US"/>
-        </w:rPr>
-      </w:pPr>
-      <w:r>
-        <w:rPr>
-          <w:sz w:val="32"/>
-          <w:szCs w:val="32"/>
-          <w:lang w:val="en-US"/>
-        </w:rPr>
-        <w:t xml:space="preserve">First newspapers libel someone’s name then they ………………………………………that </w:t>
-      </w:r>
-    </w:p>
-    <w:p>
-      <w:pPr>
-        <w:rPr>
-          <w:sz w:val="32"/>
-          <w:szCs w:val="32"/>
-          <w:lang w:val="en-US"/>
-        </w:rPr>
-      </w:pPr>
-      <w:r>
-        <w:rPr>
-          <w:sz w:val="32"/>
-          <w:szCs w:val="32"/>
-          <w:lang w:val="en-US"/>
-        </w:rPr>
-        <w:t>…………………………………is a short article expressing  someone’s opinion</w:t>
+        <w:t>Local media outlets play vital role as ……</w:t>
+      </w:r>
+      <w:r>
+        <w:rPr>
+          <w:sz w:val="32"/>
+          <w:szCs w:val="32"/>
+          <w:lang w:val="en-US"/>
+        </w:rPr>
+        <w:t>watchdog</w:t>
+      </w:r>
+      <w:r>
+        <w:rPr>
+          <w:sz w:val="32"/>
+          <w:szCs w:val="32"/>
+          <w:lang w:val="en-US"/>
+        </w:rPr>
+        <w:t>………………………………. , keeping an eye on regional matters</w:t>
+      </w:r>
+    </w:p>
+    <w:p>
+      <w:pPr>
+        <w:rPr>
+          <w:sz w:val="32"/>
+          <w:szCs w:val="32"/>
+          <w:lang w:val="en-US"/>
+        </w:rPr>
+      </w:pPr>
+      <w:r>
+        <w:rPr>
+          <w:sz w:val="32"/>
+          <w:szCs w:val="32"/>
+          <w:lang w:val="en-US"/>
+        </w:rPr>
+        <w:t>Press is given the right to publish articles without …</w:t>
+      </w:r>
+      <w:r>
+        <w:rPr>
+          <w:sz w:val="32"/>
+          <w:szCs w:val="32"/>
+          <w:lang w:val="en-US"/>
+        </w:rPr>
+        <w:t>interference</w:t>
+      </w:r>
+      <w:r>
+        <w:rPr>
+          <w:sz w:val="32"/>
+          <w:szCs w:val="32"/>
+          <w:lang w:val="en-US"/>
+        </w:rPr>
+        <w:t>………………………………..of authorities</w:t>
+      </w:r>
+    </w:p>
+    <w:p>
+      <w:pPr>
+        <w:rPr>
+          <w:sz w:val="32"/>
+          <w:szCs w:val="32"/>
+          <w:lang w:val="en-US"/>
+        </w:rPr>
+      </w:pPr>
+      <w:r>
+        <w:rPr>
+          <w:sz w:val="32"/>
+          <w:szCs w:val="32"/>
+          <w:lang w:val="en-US"/>
+        </w:rPr>
+        <w:t>Media should be characterized by diversity and balanced …</w:t>
+      </w:r>
+      <w:r>
+        <w:rPr>
+          <w:sz w:val="32"/>
+          <w:szCs w:val="32"/>
+          <w:lang w:val="en-US"/>
+        </w:rPr>
+        <w:t>coverage</w:t>
+      </w:r>
+      <w:r>
+        <w:rPr>
+          <w:sz w:val="32"/>
+          <w:szCs w:val="32"/>
+          <w:lang w:val="en-US"/>
+        </w:rPr>
+        <w:t>…………………………………</w:t>
+      </w:r>
+    </w:p>
+    <w:p>
+      <w:pPr>
+        <w:rPr>
+          <w:sz w:val="32"/>
+          <w:szCs w:val="32"/>
+          <w:lang w:val="en-US"/>
+        </w:rPr>
+      </w:pPr>
+      <w:r>
+        <w:rPr>
+          <w:sz w:val="32"/>
+          <w:szCs w:val="32"/>
+          <w:lang w:val="en-US"/>
+        </w:rPr>
+        <w:t>In order to …</w:t>
+      </w:r>
+      <w:r>
+        <w:rPr>
+          <w:sz w:val="32"/>
+          <w:szCs w:val="32"/>
+          <w:lang w:val="en-US"/>
+        </w:rPr>
+        <w:t>safeguard</w:t>
+      </w:r>
+      <w:r>
+        <w:rPr>
+          <w:sz w:val="32"/>
+          <w:szCs w:val="32"/>
+          <w:lang w:val="en-US"/>
+        </w:rPr>
+        <w:t>……………………………….freedom of media EU has enacted various resolutions</w:t>
+      </w:r>
+    </w:p>
+    <w:p>
+      <w:pPr>
+        <w:rPr>
+          <w:sz w:val="32"/>
+          <w:szCs w:val="32"/>
+          <w:lang w:val="en-US"/>
+        </w:rPr>
+      </w:pPr>
+      <w:r>
+        <w:rPr>
+          <w:sz w:val="32"/>
+          <w:szCs w:val="32"/>
+          <w:lang w:val="en-US"/>
+        </w:rPr>
+        <w:t>Providing equal access of minorities to media should be ………</w:t>
+      </w:r>
+      <w:r>
+        <w:rPr>
+          <w:sz w:val="32"/>
+          <w:szCs w:val="32"/>
+          <w:lang w:val="en-US"/>
+        </w:rPr>
+        <w:t>enforced</w:t>
+      </w:r>
+      <w:r>
+        <w:rPr>
+          <w:sz w:val="32"/>
+          <w:szCs w:val="32"/>
+          <w:lang w:val="en-US"/>
+        </w:rPr>
+        <w:t>……………………………..by government</w:t>
+      </w:r>
+    </w:p>
+    <w:p>
+      <w:pPr>
+        <w:rPr>
+          <w:sz w:val="32"/>
+          <w:szCs w:val="32"/>
+          <w:lang w:val="en-US"/>
+        </w:rPr>
+      </w:pPr>
+      <w:r>
+        <w:rPr>
+          <w:sz w:val="32"/>
+          <w:szCs w:val="32"/>
+          <w:lang w:val="en-US"/>
+        </w:rPr>
+        <w:t>First newspapers libel someone’s name then they …</w:t>
+      </w:r>
+      <w:r>
+        <w:rPr>
+          <w:sz w:val="32"/>
+          <w:szCs w:val="32"/>
+          <w:lang w:val="en-US"/>
+        </w:rPr>
+        <w:t>debunk</w:t>
+      </w:r>
+      <w:r>
+        <w:rPr>
+          <w:sz w:val="32"/>
+          <w:szCs w:val="32"/>
+          <w:lang w:val="en-US"/>
+        </w:rPr>
+        <w:t xml:space="preserve">……………………………………that </w:t>
+      </w:r>
+    </w:p>
+    <w:p>
+      <w:pPr>
+        <w:rPr>
+          <w:sz w:val="32"/>
+          <w:szCs w:val="32"/>
+          <w:lang w:val="en-US"/>
+        </w:rPr>
+      </w:pPr>
+      <w:r>
+        <w:rPr>
+          <w:sz w:val="32"/>
+          <w:szCs w:val="32"/>
+          <w:lang w:val="en-US"/>
+        </w:rPr>
+        <w:t>…</w:t>
+      </w:r>
+      <w:r>
+        <w:rPr>
+          <w:sz w:val="32"/>
+          <w:szCs w:val="32"/>
+          <w:lang w:val="en-US"/>
+        </w:rPr>
+        <w:t>Editorial</w:t>
+      </w:r>
+      <w:r>
+        <w:rPr>
+          <w:sz w:val="32"/>
+          <w:szCs w:val="32"/>
+          <w:lang w:val="en-US"/>
+        </w:rPr>
+        <w:t>………………………………is a short article expressing  someone’s opinion</w:t>
       </w:r>
     </w:p>
     <w:p>

</xml_diff>